<commit_message>
add Assignm1 + Project1 final versions
</commit_message>
<xml_diff>
--- a/assignment 1 nova.docx
+++ b/assignment 1 nova.docx
@@ -799,535 +799,10 @@
       <w:pPr>
         <w:rPr>
           <w:rFonts w:ascii="Arial Rounded MT Bold" w:hAnsi="Arial Rounded MT Bold"/>
-          <w:b/>
-        </w:rPr>
-      </w:pPr>
-      <w:r>
-        <w:rPr>
-          <w:rFonts w:ascii="Arial Rounded MT Bold" w:hAnsi="Arial Rounded MT Bold"/>
-          <w:b/>
-        </w:rPr>
-        <w:lastRenderedPageBreak/>
-        <w:t>Problem 4.</w:t>
-      </w:r>
-    </w:p>
-    <w:p>
-      <w:pPr>
-        <w:rPr>
-          <w:rFonts w:ascii="Arial Rounded MT Bold" w:hAnsi="Arial Rounded MT Bold"/>
-        </w:rPr>
-      </w:pPr>
-      <w:r>
-        <w:rPr>
-          <w:rFonts w:ascii="Arial Rounded MT Bold" w:hAnsi="Arial Rounded MT Bold"/>
-        </w:rPr>
-        <w:t xml:space="preserve">//takes in a list </w:t>
-      </w:r>
-    </w:p>
-    <w:p>
-      <w:pPr>
-        <w:rPr>
-          <w:rFonts w:ascii="Arial Rounded MT Bold" w:hAnsi="Arial Rounded MT Bold"/>
-        </w:rPr>
-      </w:pPr>
-      <w:proofErr w:type="gramStart"/>
-      <w:r>
-        <w:rPr>
-          <w:rFonts w:ascii="Arial Rounded MT Bold" w:hAnsi="Arial Rounded MT Bold"/>
-        </w:rPr>
-        <w:t>p</w:t>
-      </w:r>
-      <w:r>
-        <w:rPr>
-          <w:rFonts w:ascii="Arial Rounded MT Bold" w:hAnsi="Arial Rounded MT Bold"/>
-        </w:rPr>
-        <w:t>ublic</w:t>
-      </w:r>
-      <w:proofErr w:type="gramEnd"/>
-      <w:r>
-        <w:rPr>
-          <w:rFonts w:ascii="Arial Rounded MT Bold" w:hAnsi="Arial Rounded MT Bold"/>
-        </w:rPr>
-        <w:t xml:space="preserve"> </w:t>
-      </w:r>
-      <w:proofErr w:type="spellStart"/>
-      <w:r>
-        <w:rPr>
-          <w:rFonts w:ascii="Arial Rounded MT Bold" w:hAnsi="Arial Rounded MT Bold"/>
-        </w:rPr>
-        <w:t>b</w:t>
-      </w:r>
-      <w:r>
-        <w:rPr>
-          <w:rFonts w:ascii="Arial Rounded MT Bold" w:hAnsi="Arial Rounded MT Bold"/>
-        </w:rPr>
-        <w:t>oolean</w:t>
-      </w:r>
-      <w:proofErr w:type="spellEnd"/>
-      <w:r>
-        <w:rPr>
-          <w:rFonts w:ascii="Arial Rounded MT Bold" w:hAnsi="Arial Rounded MT Bold"/>
-        </w:rPr>
-        <w:t xml:space="preserve"> </w:t>
-      </w:r>
-      <w:proofErr w:type="spellStart"/>
-      <w:r>
-        <w:rPr>
-          <w:rFonts w:ascii="Arial Rounded MT Bold" w:hAnsi="Arial Rounded MT Bold"/>
-        </w:rPr>
-        <w:t>isPairWiseSorted</w:t>
-      </w:r>
-      <w:proofErr w:type="spellEnd"/>
-      <w:r>
-        <w:rPr>
-          <w:rFonts w:ascii="Arial Rounded MT Bold" w:hAnsi="Arial Rounded MT Bold"/>
-        </w:rPr>
-        <w:t>()</w:t>
-      </w:r>
-    </w:p>
-    <w:p>
-      <w:pPr>
-        <w:rPr>
-          <w:rFonts w:ascii="Arial Rounded MT Bold" w:hAnsi="Arial Rounded MT Bold"/>
-        </w:rPr>
-      </w:pPr>
-      <w:r>
-        <w:rPr>
-          <w:rFonts w:ascii="Arial Rounded MT Bold" w:hAnsi="Arial Rounded MT Bold"/>
-        </w:rPr>
-        <w:t>{</w:t>
-      </w:r>
-    </w:p>
-    <w:p>
-      <w:pPr>
-        <w:rPr>
-          <w:rFonts w:ascii="Arial Rounded MT Bold" w:hAnsi="Arial Rounded MT Bold"/>
-        </w:rPr>
-      </w:pPr>
-      <w:r>
-        <w:rPr>
-          <w:rFonts w:ascii="Arial Rounded MT Bold" w:hAnsi="Arial Rounded MT Bold"/>
-        </w:rPr>
-        <w:t xml:space="preserve">// starts at </w:t>
-      </w:r>
-      <w:proofErr w:type="spellStart"/>
-      <w:r>
-        <w:rPr>
-          <w:rFonts w:ascii="Arial Rounded MT Bold" w:hAnsi="Arial Rounded MT Bold"/>
-        </w:rPr>
-        <w:t>int</w:t>
-      </w:r>
-      <w:proofErr w:type="spellEnd"/>
-      <w:r>
-        <w:rPr>
-          <w:rFonts w:ascii="Arial Rounded MT Bold" w:hAnsi="Arial Rounded MT Bold"/>
-        </w:rPr>
-        <w:t xml:space="preserve"> I and goes up by 2 </w:t>
-      </w:r>
-      <w:r>
-        <w:rPr>
-          <w:rFonts w:ascii="Arial Rounded MT Bold" w:hAnsi="Arial Rounded MT Bold"/>
-        </w:rPr>
-        <w:tab/>
-      </w:r>
-    </w:p>
-    <w:p>
-      <w:pPr>
-        <w:rPr>
-          <w:rFonts w:ascii="Arial Rounded MT Bold" w:hAnsi="Arial Rounded MT Bold"/>
-        </w:rPr>
-      </w:pPr>
-      <w:proofErr w:type="gramStart"/>
-      <w:r>
-        <w:rPr>
-          <w:rFonts w:ascii="Arial Rounded MT Bold" w:hAnsi="Arial Rounded MT Bold"/>
-        </w:rPr>
-        <w:t>f</w:t>
-      </w:r>
-      <w:r>
-        <w:rPr>
-          <w:rFonts w:ascii="Arial Rounded MT Bold" w:hAnsi="Arial Rounded MT Bold"/>
-        </w:rPr>
-        <w:t>or(</w:t>
-      </w:r>
-      <w:proofErr w:type="gramEnd"/>
-      <w:r>
-        <w:rPr>
-          <w:rFonts w:ascii="Arial Rounded MT Bold" w:hAnsi="Arial Rounded MT Bold"/>
-        </w:rPr>
-        <w:t xml:space="preserve"> </w:t>
-      </w:r>
-      <w:proofErr w:type="spellStart"/>
-      <w:r>
-        <w:rPr>
-          <w:rFonts w:ascii="Arial Rounded MT Bold" w:hAnsi="Arial Rounded MT Bold"/>
-        </w:rPr>
-        <w:t>int</w:t>
-      </w:r>
-      <w:proofErr w:type="spellEnd"/>
-      <w:r>
-        <w:rPr>
-          <w:rFonts w:ascii="Arial Rounded MT Bold" w:hAnsi="Arial Rounded MT Bold"/>
-        </w:rPr>
-        <w:t xml:space="preserve"> </w:t>
-      </w:r>
-      <w:proofErr w:type="spellStart"/>
-      <w:r>
-        <w:rPr>
-          <w:rFonts w:ascii="Arial Rounded MT Bold" w:hAnsi="Arial Rounded MT Bold"/>
-        </w:rPr>
-        <w:t>i</w:t>
-      </w:r>
-      <w:proofErr w:type="spellEnd"/>
-      <w:r>
-        <w:rPr>
-          <w:rFonts w:ascii="Arial Rounded MT Bold" w:hAnsi="Arial Rounded MT Bold"/>
-        </w:rPr>
-        <w:t xml:space="preserve"> = </w:t>
-      </w:r>
-      <w:r>
-        <w:rPr>
-          <w:rFonts w:ascii="Arial Rounded MT Bold" w:hAnsi="Arial Rounded MT Bold"/>
-        </w:rPr>
-        <w:t>1</w:t>
-      </w:r>
-      <w:r>
-        <w:rPr>
-          <w:rFonts w:ascii="Arial Rounded MT Bold" w:hAnsi="Arial Rounded MT Bold"/>
-        </w:rPr>
-        <w:t xml:space="preserve"> ; </w:t>
-      </w:r>
-      <w:proofErr w:type="spellStart"/>
-      <w:r>
-        <w:rPr>
-          <w:rFonts w:ascii="Arial Rounded MT Bold" w:hAnsi="Arial Rounded MT Bold"/>
-        </w:rPr>
-        <w:t>i</w:t>
-      </w:r>
-      <w:proofErr w:type="spellEnd"/>
-      <w:r>
-        <w:rPr>
-          <w:rFonts w:ascii="Arial Rounded MT Bold" w:hAnsi="Arial Rounded MT Bold"/>
-        </w:rPr>
-        <w:t xml:space="preserve"> &lt; (</w:t>
-      </w:r>
-      <w:proofErr w:type="spellStart"/>
-      <w:r>
-        <w:rPr>
-          <w:rFonts w:ascii="Arial Rounded MT Bold" w:hAnsi="Arial Rounded MT Bold"/>
-        </w:rPr>
-        <w:t>list.size</w:t>
-      </w:r>
-      <w:proofErr w:type="spellEnd"/>
-      <w:r>
-        <w:rPr>
-          <w:rFonts w:ascii="Arial Rounded MT Bold" w:hAnsi="Arial Rounded MT Bold"/>
-        </w:rPr>
-        <w:t>()</w:t>
-      </w:r>
-      <w:r>
-        <w:rPr>
-          <w:rFonts w:ascii="Arial Rounded MT Bold" w:hAnsi="Arial Rounded MT Bold"/>
-        </w:rPr>
-        <w:t>-2</w:t>
-      </w:r>
-      <w:r>
-        <w:rPr>
-          <w:rFonts w:ascii="Arial Rounded MT Bold" w:hAnsi="Arial Rounded MT Bold"/>
-        </w:rPr>
-        <w:t xml:space="preserve">; </w:t>
-      </w:r>
-      <w:proofErr w:type="spellStart"/>
-      <w:r>
-        <w:rPr>
-          <w:rFonts w:ascii="Arial Rounded MT Bold" w:hAnsi="Arial Rounded MT Bold"/>
-        </w:rPr>
-        <w:t>i</w:t>
-      </w:r>
-      <w:proofErr w:type="spellEnd"/>
-      <w:r>
-        <w:rPr>
-          <w:rFonts w:ascii="Arial Rounded MT Bold" w:hAnsi="Arial Rounded MT Bold"/>
-        </w:rPr>
-        <w:t xml:space="preserve"> +2)</w:t>
-      </w:r>
-    </w:p>
-    <w:p>
-      <w:pPr>
-        <w:rPr>
-          <w:rFonts w:ascii="Arial Rounded MT Bold" w:hAnsi="Arial Rounded MT Bold"/>
-        </w:rPr>
-      </w:pPr>
-      <w:r>
-        <w:rPr>
-          <w:rFonts w:ascii="Arial Rounded MT Bold" w:hAnsi="Arial Rounded MT Bold"/>
-        </w:rPr>
-        <w:tab/>
-      </w:r>
-      <w:r>
-        <w:rPr>
-          <w:rFonts w:ascii="Arial Rounded MT Bold" w:hAnsi="Arial Rounded MT Bold"/>
-        </w:rPr>
-        <w:tab/>
-      </w:r>
-      <w:proofErr w:type="gramStart"/>
-      <w:r>
-        <w:rPr>
-          <w:rFonts w:ascii="Arial Rounded MT Bold" w:hAnsi="Arial Rounded MT Bold"/>
-        </w:rPr>
-        <w:t>f</w:t>
-      </w:r>
-      <w:r>
-        <w:rPr>
-          <w:rFonts w:ascii="Arial Rounded MT Bold" w:hAnsi="Arial Rounded MT Bold"/>
-        </w:rPr>
-        <w:t>or(</w:t>
-      </w:r>
-      <w:proofErr w:type="gramEnd"/>
-      <w:r>
-        <w:rPr>
-          <w:rFonts w:ascii="Arial Rounded MT Bold" w:hAnsi="Arial Rounded MT Bold"/>
-        </w:rPr>
-        <w:t xml:space="preserve"> </w:t>
-      </w:r>
-      <w:proofErr w:type="spellStart"/>
-      <w:r>
-        <w:rPr>
-          <w:rFonts w:ascii="Arial Rounded MT Bold" w:hAnsi="Arial Rounded MT Bold"/>
-        </w:rPr>
-        <w:t>int</w:t>
-      </w:r>
-      <w:proofErr w:type="spellEnd"/>
-      <w:r>
-        <w:rPr>
-          <w:rFonts w:ascii="Arial Rounded MT Bold" w:hAnsi="Arial Rounded MT Bold"/>
-        </w:rPr>
-        <w:t xml:space="preserve"> j = list[ </w:t>
-      </w:r>
-      <w:proofErr w:type="spellStart"/>
-      <w:r>
-        <w:rPr>
-          <w:rFonts w:ascii="Arial Rounded MT Bold" w:hAnsi="Arial Rounded MT Bold"/>
-        </w:rPr>
-        <w:t>i</w:t>
-      </w:r>
-      <w:proofErr w:type="spellEnd"/>
-      <w:r>
-        <w:rPr>
-          <w:rFonts w:ascii="Arial Rounded MT Bold" w:hAnsi="Arial Rounded MT Bold"/>
-        </w:rPr>
-        <w:t xml:space="preserve"> -</w:t>
-      </w:r>
+        </w:rPr>
+      </w:pPr>
       <w:bookmarkStart w:id="0" w:name="_GoBack"/>
       <w:bookmarkEnd w:id="0"/>
-      <w:r>
-        <w:rPr>
-          <w:rFonts w:ascii="Arial Rounded MT Bold" w:hAnsi="Arial Rounded MT Bold"/>
-        </w:rPr>
-        <w:t>1]; j +2)</w:t>
-      </w:r>
-    </w:p>
-    <w:p>
-      <w:pPr>
-        <w:rPr>
-          <w:rFonts w:ascii="Arial Rounded MT Bold" w:hAnsi="Arial Rounded MT Bold"/>
-        </w:rPr>
-      </w:pPr>
-      <w:r>
-        <w:rPr>
-          <w:rFonts w:ascii="Arial Rounded MT Bold" w:hAnsi="Arial Rounded MT Bold"/>
-        </w:rPr>
-        <w:tab/>
-      </w:r>
-      <w:r>
-        <w:rPr>
-          <w:rFonts w:ascii="Arial Rounded MT Bold" w:hAnsi="Arial Rounded MT Bold"/>
-        </w:rPr>
-        <w:tab/>
-      </w:r>
-      <w:r>
-        <w:rPr>
-          <w:rFonts w:ascii="Arial Rounded MT Bold" w:hAnsi="Arial Rounded MT Bold"/>
-        </w:rPr>
-        <w:tab/>
-        <w:t>If (</w:t>
-      </w:r>
-      <w:proofErr w:type="gramStart"/>
-      <w:r>
-        <w:rPr>
-          <w:rFonts w:ascii="Arial Rounded MT Bold" w:hAnsi="Arial Rounded MT Bold"/>
-        </w:rPr>
-        <w:t>j !</w:t>
-      </w:r>
-      <w:proofErr w:type="gramEnd"/>
-      <w:r>
-        <w:rPr>
-          <w:rFonts w:ascii="Arial Rounded MT Bold" w:hAnsi="Arial Rounded MT Bold"/>
-        </w:rPr>
-        <w:t xml:space="preserve">&lt; </w:t>
-      </w:r>
-      <w:proofErr w:type="spellStart"/>
-      <w:r>
-        <w:rPr>
-          <w:rFonts w:ascii="Arial Rounded MT Bold" w:hAnsi="Arial Rounded MT Bold"/>
-        </w:rPr>
-        <w:t>i</w:t>
-      </w:r>
-      <w:proofErr w:type="spellEnd"/>
-      <w:r>
-        <w:rPr>
-          <w:rFonts w:ascii="Arial Rounded MT Bold" w:hAnsi="Arial Rounded MT Bold"/>
-        </w:rPr>
-        <w:t xml:space="preserve">) </w:t>
-      </w:r>
-    </w:p>
-    <w:p>
-      <w:pPr>
-        <w:rPr>
-          <w:rFonts w:ascii="Arial Rounded MT Bold" w:hAnsi="Arial Rounded MT Bold"/>
-        </w:rPr>
-      </w:pPr>
-      <w:r>
-        <w:rPr>
-          <w:rFonts w:ascii="Arial Rounded MT Bold" w:hAnsi="Arial Rounded MT Bold"/>
-        </w:rPr>
-        <w:tab/>
-      </w:r>
-      <w:r>
-        <w:rPr>
-          <w:rFonts w:ascii="Arial Rounded MT Bold" w:hAnsi="Arial Rounded MT Bold"/>
-        </w:rPr>
-        <w:tab/>
-      </w:r>
-      <w:r>
-        <w:rPr>
-          <w:rFonts w:ascii="Arial Rounded MT Bold" w:hAnsi="Arial Rounded MT Bold"/>
-        </w:rPr>
-        <w:tab/>
-      </w:r>
-      <w:r>
-        <w:rPr>
-          <w:rFonts w:ascii="Arial Rounded MT Bold" w:hAnsi="Arial Rounded MT Bold"/>
-        </w:rPr>
-        <w:tab/>
-        <w:t>{</w:t>
-      </w:r>
-    </w:p>
-    <w:p>
-      <w:pPr>
-        <w:rPr>
-          <w:rFonts w:ascii="Arial Rounded MT Bold" w:hAnsi="Arial Rounded MT Bold"/>
-        </w:rPr>
-      </w:pPr>
-      <w:r>
-        <w:rPr>
-          <w:rFonts w:ascii="Arial Rounded MT Bold" w:hAnsi="Arial Rounded MT Bold"/>
-        </w:rPr>
-        <w:tab/>
-      </w:r>
-      <w:r>
-        <w:rPr>
-          <w:rFonts w:ascii="Arial Rounded MT Bold" w:hAnsi="Arial Rounded MT Bold"/>
-        </w:rPr>
-        <w:tab/>
-      </w:r>
-      <w:r>
-        <w:rPr>
-          <w:rFonts w:ascii="Arial Rounded MT Bold" w:hAnsi="Arial Rounded MT Bold"/>
-        </w:rPr>
-        <w:tab/>
-      </w:r>
-      <w:r>
-        <w:rPr>
-          <w:rFonts w:ascii="Arial Rounded MT Bold" w:hAnsi="Arial Rounded MT Bold"/>
-        </w:rPr>
-        <w:tab/>
-      </w:r>
-      <w:r>
-        <w:rPr>
-          <w:rFonts w:ascii="Arial Rounded MT Bold" w:hAnsi="Arial Rounded MT Bold"/>
-        </w:rPr>
-        <w:tab/>
-        <w:t>Return false;</w:t>
-      </w:r>
-    </w:p>
-    <w:p>
-      <w:pPr>
-        <w:rPr>
-          <w:rFonts w:ascii="Arial Rounded MT Bold" w:hAnsi="Arial Rounded MT Bold"/>
-        </w:rPr>
-      </w:pPr>
-      <w:r>
-        <w:rPr>
-          <w:rFonts w:ascii="Arial Rounded MT Bold" w:hAnsi="Arial Rounded MT Bold"/>
-        </w:rPr>
-        <w:tab/>
-      </w:r>
-      <w:r>
-        <w:rPr>
-          <w:rFonts w:ascii="Arial Rounded MT Bold" w:hAnsi="Arial Rounded MT Bold"/>
-        </w:rPr>
-        <w:tab/>
-      </w:r>
-      <w:r>
-        <w:rPr>
-          <w:rFonts w:ascii="Arial Rounded MT Bold" w:hAnsi="Arial Rounded MT Bold"/>
-        </w:rPr>
-        <w:tab/>
-      </w:r>
-      <w:r>
-        <w:rPr>
-          <w:rFonts w:ascii="Arial Rounded MT Bold" w:hAnsi="Arial Rounded MT Bold"/>
-        </w:rPr>
-        <w:tab/>
-      </w:r>
-      <w:r>
-        <w:rPr>
-          <w:rFonts w:ascii="Arial Rounded MT Bold" w:hAnsi="Arial Rounded MT Bold"/>
-        </w:rPr>
-        <w:t>}</w:t>
-      </w:r>
-    </w:p>
-    <w:p>
-      <w:pPr>
-        <w:rPr>
-          <w:rFonts w:ascii="Arial Rounded MT Bold" w:hAnsi="Arial Rounded MT Bold"/>
-        </w:rPr>
-      </w:pPr>
-      <w:proofErr w:type="gramStart"/>
-      <w:r>
-        <w:rPr>
-          <w:rFonts w:ascii="Arial Rounded MT Bold" w:hAnsi="Arial Rounded MT Bold"/>
-        </w:rPr>
-        <w:t>return</w:t>
-      </w:r>
-      <w:proofErr w:type="gramEnd"/>
-      <w:r>
-        <w:rPr>
-          <w:rFonts w:ascii="Arial Rounded MT Bold" w:hAnsi="Arial Rounded MT Bold"/>
-        </w:rPr>
-        <w:t xml:space="preserve"> true</w:t>
-      </w:r>
-    </w:p>
-    <w:p>
-      <w:pPr>
-        <w:rPr>
-          <w:rFonts w:ascii="Arial Rounded MT Bold" w:hAnsi="Arial Rounded MT Bold"/>
-        </w:rPr>
-      </w:pPr>
-      <w:r>
-        <w:rPr>
-          <w:rFonts w:ascii="Arial Rounded MT Bold" w:hAnsi="Arial Rounded MT Bold"/>
-        </w:rPr>
-        <w:t>}</w:t>
-      </w:r>
-    </w:p>
-    <w:p>
-      <w:pPr>
-        <w:rPr>
-          <w:rFonts w:ascii="Arial Rounded MT Bold" w:hAnsi="Arial Rounded MT Bold"/>
-        </w:rPr>
-      </w:pPr>
     </w:p>
     <w:p>
       <w:pPr>

</xml_diff>